<commit_message>
commit solution for w3d4 exercises - init
</commit_message>
<xml_diff>
--- a/exercises/w3d5/w3d5.docx
+++ b/exercises/w3d5/w3d5.docx
@@ -28,8 +28,38 @@
         <w:t xml:space="preserve"> </w:t>
       </w:r>
       <w:r>
+        <w:t>Transactions</w:t>
+      </w:r>
+    </w:p>
+    <w:p>
+      <w:pPr>
+        <w:pStyle w:val="ListParagraph"/>
+        <w:numPr>
+          <w:ilvl w:val="1"/>
+          <w:numId w:val="1"/>
+        </w:numPr>
+      </w:pPr>
+      <w:r>
         <w:t>abc</w:t>
       </w:r>
+      <w:r>
+        <w:t>.</w:t>
+      </w:r>
+    </w:p>
+    <w:p>
+      <w:pPr>
+        <w:pStyle w:val="ListParagraph"/>
+        <w:numPr>
+          <w:ilvl w:val="2"/>
+          <w:numId w:val="1"/>
+        </w:numPr>
+      </w:pPr>
+      <w:r>
+        <w:t>xyz</w:t>
+      </w:r>
+      <w:r>
+        <w:t>.</w:t>
+      </w:r>
     </w:p>
     <w:p>
       <w:pPr>
@@ -40,7 +70,7 @@
         </w:numPr>
       </w:pPr>
       <w:r>
-        <w:t>abc</w:t>
+        <w:t>xyz</w:t>
       </w:r>
       <w:r>
         <w:t>.</w:t>
@@ -50,15 +80,24 @@
       <w:pPr>
         <w:pStyle w:val="ListParagraph"/>
         <w:numPr>
-          <w:ilvl w:val="2"/>
-          <w:numId w:val="1"/>
-        </w:numPr>
-      </w:pPr>
-      <w:r>
-        <w:t>xyz</w:t>
-      </w:r>
-      <w:r>
-        <w:t>.</w:t>
+          <w:ilvl w:val="0"/>
+          <w:numId w:val="1"/>
+        </w:numPr>
+      </w:pPr>
+      <w:r>
+        <w:t>W</w:t>
+      </w:r>
+      <w:r>
+        <w:t>3</w:t>
+      </w:r>
+      <w:r>
+        <w:t>D1:</w:t>
+      </w:r>
+      <w:r>
+        <w:t xml:space="preserve"> </w:t>
+      </w:r>
+      <w:r>
+        <w:t>Spring MVC and Data</w:t>
       </w:r>
     </w:p>
     <w:p>
@@ -70,10 +109,136 @@
         </w:numPr>
       </w:pPr>
       <w:r>
-        <w:t>xyz</w:t>
-      </w:r>
-      <w:r>
-        <w:t>.</w:t>
+        <w:t>Spring MVC</w:t>
+      </w:r>
+      <w:r>
+        <w:t>:</w:t>
+      </w:r>
+      <w:r>
+        <w:t xml:space="preserve"> What it is. How to configure it.</w:t>
+      </w:r>
+    </w:p>
+    <w:p>
+      <w:pPr>
+        <w:pStyle w:val="ListParagraph"/>
+        <w:numPr>
+          <w:ilvl w:val="2"/>
+          <w:numId w:val="1"/>
+        </w:numPr>
+      </w:pPr>
+      <w:r>
+        <w:t>Front Controller pattern</w:t>
+      </w:r>
+    </w:p>
+    <w:p>
+      <w:pPr>
+        <w:pStyle w:val="ListParagraph"/>
+        <w:numPr>
+          <w:ilvl w:val="2"/>
+          <w:numId w:val="1"/>
+        </w:numPr>
+      </w:pPr>
+      <w:r>
+        <w:t>Request mapping</w:t>
+      </w:r>
+      <w:r>
+        <w:t>: paths, parameters and headers…</w:t>
+      </w:r>
+    </w:p>
+    <w:p>
+      <w:pPr>
+        <w:pStyle w:val="ListParagraph"/>
+        <w:numPr>
+          <w:ilvl w:val="2"/>
+          <w:numId w:val="1"/>
+        </w:numPr>
+      </w:pPr>
+      <w:r>
+        <w:t>URI templates</w:t>
+      </w:r>
+    </w:p>
+    <w:p>
+      <w:pPr>
+        <w:pStyle w:val="ListParagraph"/>
+        <w:numPr>
+          <w:ilvl w:val="2"/>
+          <w:numId w:val="1"/>
+        </w:numPr>
+      </w:pPr>
+      <w:r>
+        <w:t>Data input and output</w:t>
+      </w:r>
+    </w:p>
+    <w:p>
+      <w:pPr>
+        <w:pStyle w:val="ListParagraph"/>
+        <w:numPr>
+          <w:ilvl w:val="2"/>
+          <w:numId w:val="1"/>
+        </w:numPr>
+      </w:pPr>
+      <w:r>
+        <w:t xml:space="preserve">Session: storing / retrieving. </w:t>
+      </w:r>
+    </w:p>
+    <w:p>
+      <w:pPr>
+        <w:pStyle w:val="ListParagraph"/>
+        <w:numPr>
+          <w:ilvl w:val="2"/>
+          <w:numId w:val="1"/>
+        </w:numPr>
+      </w:pPr>
+      <w:r>
+        <w:t>Session &amp; Flash attributes</w:t>
+      </w:r>
+    </w:p>
+    <w:p>
+      <w:pPr>
+        <w:pStyle w:val="ListParagraph"/>
+        <w:numPr>
+          <w:ilvl w:val="2"/>
+          <w:numId w:val="1"/>
+        </w:numPr>
+      </w:pPr>
+      <w:r>
+        <w:t>Exception handling</w:t>
+      </w:r>
+    </w:p>
+    <w:p>
+      <w:pPr>
+        <w:pStyle w:val="ListParagraph"/>
+        <w:numPr>
+          <w:ilvl w:val="1"/>
+          <w:numId w:val="1"/>
+        </w:numPr>
+      </w:pPr>
+      <w:r>
+        <w:t>Spring Data: What it is</w:t>
+      </w:r>
+    </w:p>
+    <w:p>
+      <w:pPr>
+        <w:pStyle w:val="ListParagraph"/>
+        <w:numPr>
+          <w:ilvl w:val="2"/>
+          <w:numId w:val="1"/>
+        </w:numPr>
+      </w:pPr>
+      <w:r>
+        <w:t>DAOs aka Repositories: How to work with them.</w:t>
+      </w:r>
+    </w:p>
+    <w:p>
+      <w:pPr>
+        <w:pStyle w:val="ListParagraph"/>
+        <w:numPr>
+          <w:ilvl w:val="2"/>
+          <w:numId w:val="1"/>
+        </w:numPr>
+      </w:pPr>
+      <w:r>
+        <w:t>Custom methods.</w:t>
       </w:r>
     </w:p>
     <w:p>
@@ -91,13 +256,13 @@
         <w:t>3</w:t>
       </w:r>
       <w:r>
-        <w:t>D1:</w:t>
+        <w:t>D2:</w:t>
       </w:r>
       <w:r>
         <w:t xml:space="preserve"> </w:t>
       </w:r>
       <w:r>
-        <w:t>abc</w:t>
+        <w:t>Security and Validation</w:t>
       </w:r>
     </w:p>
     <w:p>
@@ -109,10 +274,145 @@
         </w:numPr>
       </w:pPr>
       <w:r>
-        <w:t>abc</w:t>
-      </w:r>
-      <w:r>
-        <w:t>:</w:t>
+        <w:t xml:space="preserve">Spring Security: </w:t>
+      </w:r>
+    </w:p>
+    <w:p>
+      <w:pPr>
+        <w:pStyle w:val="ListParagraph"/>
+        <w:numPr>
+          <w:ilvl w:val="2"/>
+          <w:numId w:val="1"/>
+        </w:numPr>
+      </w:pPr>
+      <w:r>
+        <w:t xml:space="preserve">What it is. </w:t>
+      </w:r>
+      <w:r>
+        <w:t xml:space="preserve">How </w:t>
+      </w:r>
+      <w:r>
+        <w:t>to configure it</w:t>
+      </w:r>
+    </w:p>
+    <w:p>
+      <w:pPr>
+        <w:pStyle w:val="ListParagraph"/>
+        <w:numPr>
+          <w:ilvl w:val="2"/>
+          <w:numId w:val="1"/>
+        </w:numPr>
+      </w:pPr>
+      <w:r>
+        <w:t>Login / logout. How to customize it</w:t>
+      </w:r>
+    </w:p>
+    <w:p>
+      <w:pPr>
+        <w:pStyle w:val="ListParagraph"/>
+        <w:numPr>
+          <w:ilvl w:val="2"/>
+          <w:numId w:val="1"/>
+        </w:numPr>
+      </w:pPr>
+      <w:r>
+        <w:t>Taglib &amp; CSRF. How to work with them in Spring Security</w:t>
+      </w:r>
+    </w:p>
+    <w:p>
+      <w:pPr>
+        <w:pStyle w:val="ListParagraph"/>
+        <w:numPr>
+          <w:ilvl w:val="2"/>
+          <w:numId w:val="1"/>
+        </w:numPr>
+      </w:pPr>
+      <w:r>
+        <w:t>Authentication providers. How to configure it.</w:t>
+      </w:r>
+    </w:p>
+    <w:p>
+      <w:pPr>
+        <w:pStyle w:val="ListParagraph"/>
+        <w:numPr>
+          <w:ilvl w:val="2"/>
+          <w:numId w:val="1"/>
+        </w:numPr>
+      </w:pPr>
+      <w:r>
+        <w:t>Method Security</w:t>
+      </w:r>
+    </w:p>
+    <w:p>
+      <w:pPr>
+        <w:pStyle w:val="ListParagraph"/>
+        <w:numPr>
+          <w:ilvl w:val="1"/>
+          <w:numId w:val="1"/>
+        </w:numPr>
+      </w:pPr>
+      <w:r>
+        <w:t>Validation</w:t>
+      </w:r>
+    </w:p>
+    <w:p>
+      <w:pPr>
+        <w:pStyle w:val="ListParagraph"/>
+        <w:numPr>
+          <w:ilvl w:val="2"/>
+          <w:numId w:val="1"/>
+        </w:numPr>
+      </w:pPr>
+      <w:r>
+        <w:t>What it is. What it does.</w:t>
+      </w:r>
+    </w:p>
+    <w:p>
+      <w:pPr>
+        <w:pStyle w:val="ListParagraph"/>
+        <w:numPr>
+          <w:ilvl w:val="2"/>
+          <w:numId w:val="1"/>
+        </w:numPr>
+      </w:pPr>
+      <w:r>
+        <w:t>Validation logic</w:t>
+      </w:r>
+    </w:p>
+    <w:p>
+      <w:pPr>
+        <w:pStyle w:val="ListParagraph"/>
+        <w:numPr>
+          <w:ilvl w:val="2"/>
+          <w:numId w:val="1"/>
+        </w:numPr>
+      </w:pPr>
+      <w:r>
+        <w:t>Validation annotations</w:t>
+      </w:r>
+    </w:p>
+    <w:p>
+      <w:pPr>
+        <w:pStyle w:val="ListParagraph"/>
+        <w:numPr>
+          <w:ilvl w:val="2"/>
+          <w:numId w:val="1"/>
+        </w:numPr>
+      </w:pPr>
+      <w:r>
+        <w:t>Programmatic validation</w:t>
+      </w:r>
+    </w:p>
+    <w:p>
+      <w:pPr>
+        <w:pStyle w:val="ListParagraph"/>
+        <w:numPr>
+          <w:ilvl w:val="2"/>
+          <w:numId w:val="1"/>
+        </w:numPr>
+      </w:pPr>
+      <w:r>
+        <w:t>Spring MVC integration: How to configure validation. Spring Form tags</w:t>
       </w:r>
     </w:p>
     <w:p>
@@ -130,13 +430,13 @@
         <w:t>3</w:t>
       </w:r>
       <w:r>
-        <w:t>D2:</w:t>
+        <w:t>D3:</w:t>
       </w:r>
       <w:r>
         <w:t xml:space="preserve"> </w:t>
       </w:r>
       <w:r>
-        <w:t>abc</w:t>
+        <w:t>Spring Boot and REST</w:t>
       </w:r>
     </w:p>
     <w:p>
@@ -148,10 +448,76 @@
         </w:numPr>
       </w:pPr>
       <w:r>
-        <w:t>a</w:t>
-      </w:r>
-      <w:r>
-        <w:t xml:space="preserve">s </w:t>
+        <w:t>Spring Boot</w:t>
+      </w:r>
+      <w:r>
+        <w:t xml:space="preserve">: </w:t>
+      </w:r>
+      <w:r>
+        <w:t>What it is (for). How to start and configure it.</w:t>
+      </w:r>
+    </w:p>
+    <w:p>
+      <w:pPr>
+        <w:pStyle w:val="ListParagraph"/>
+        <w:numPr>
+          <w:ilvl w:val="1"/>
+          <w:numId w:val="1"/>
+        </w:numPr>
+      </w:pPr>
+      <w:r>
+        <w:t>REST</w:t>
+      </w:r>
+      <w:r>
+        <w:t xml:space="preserve">: </w:t>
+      </w:r>
+    </w:p>
+    <w:p>
+      <w:pPr>
+        <w:pStyle w:val="ListParagraph"/>
+        <w:numPr>
+          <w:ilvl w:val="2"/>
+          <w:numId w:val="1"/>
+        </w:numPr>
+      </w:pPr>
+      <w:r>
+        <w:t>Web service, HTTP methods, JSON, Spring MVC, ResponseEntity</w:t>
+      </w:r>
+    </w:p>
+    <w:p>
+      <w:pPr>
+        <w:pStyle w:val="ListParagraph"/>
+        <w:numPr>
+          <w:ilvl w:val="2"/>
+          <w:numId w:val="1"/>
+        </w:numPr>
+      </w:pPr>
+      <w:r>
+        <w:t>Receiving / sending JSON, JSON annotations</w:t>
+      </w:r>
+    </w:p>
+    <w:p>
+      <w:pPr>
+        <w:pStyle w:val="ListParagraph"/>
+        <w:numPr>
+          <w:ilvl w:val="2"/>
+          <w:numId w:val="1"/>
+        </w:numPr>
+      </w:pPr>
+      <w:r>
+        <w:t>Receiving / sending XML</w:t>
+      </w:r>
+    </w:p>
+    <w:p>
+      <w:pPr>
+        <w:pStyle w:val="ListParagraph"/>
+        <w:numPr>
+          <w:ilvl w:val="2"/>
+          <w:numId w:val="1"/>
+        </w:numPr>
+      </w:pPr>
+      <w:r>
+        <w:t>Spring RestTemplate</w:t>
       </w:r>
     </w:p>
     <w:p>
@@ -169,13 +535,13 @@
         <w:t>3</w:t>
       </w:r>
       <w:r>
-        <w:t>D3:</w:t>
+        <w:t>D4:</w:t>
       </w:r>
       <w:r>
         <w:t xml:space="preserve"> </w:t>
       </w:r>
       <w:r>
-        <w:t>abc</w:t>
+        <w:t>Messaging and Integration</w:t>
       </w:r>
     </w:p>
     <w:p>
@@ -187,37 +553,113 @@
         </w:numPr>
       </w:pPr>
       <w:r>
-        <w:t>sdf</w:t>
-      </w:r>
-      <w:r>
-        <w:t>s</w:t>
-      </w:r>
-    </w:p>
-    <w:p>
-      <w:pPr>
-        <w:pStyle w:val="ListParagraph"/>
-        <w:numPr>
-          <w:ilvl w:val="0"/>
-          <w:numId w:val="1"/>
-        </w:numPr>
-      </w:pPr>
-      <w:r>
-        <w:t>W</w:t>
-      </w:r>
-      <w:r>
-        <w:t>3</w:t>
-      </w:r>
-      <w:r>
-        <w:t>D4:</w:t>
-      </w:r>
-      <w:r>
-        <w:t xml:space="preserve"> </w:t>
-      </w:r>
-      <w:r>
-        <w:t>dfdsa</w:t>
-      </w:r>
-      <w:r>
-        <w:t>s</w:t>
+        <w:t>Messaging</w:t>
+      </w:r>
+    </w:p>
+    <w:p>
+      <w:pPr>
+        <w:pStyle w:val="ListParagraph"/>
+        <w:numPr>
+          <w:ilvl w:val="2"/>
+          <w:numId w:val="1"/>
+        </w:numPr>
+      </w:pPr>
+      <w:r>
+        <w:t xml:space="preserve">What it is. </w:t>
+      </w:r>
+    </w:p>
+    <w:p>
+      <w:pPr>
+        <w:pStyle w:val="ListParagraph"/>
+        <w:numPr>
+          <w:ilvl w:val="2"/>
+          <w:numId w:val="1"/>
+        </w:numPr>
+      </w:pPr>
+      <w:r>
+        <w:t>What middleware is.</w:t>
+      </w:r>
+    </w:p>
+    <w:p>
+      <w:pPr>
+        <w:pStyle w:val="ListParagraph"/>
+        <w:numPr>
+          <w:ilvl w:val="2"/>
+          <w:numId w:val="1"/>
+        </w:numPr>
+      </w:pPr>
+      <w:r>
+        <w:t>PTP or Pub/Sub</w:t>
+      </w:r>
+    </w:p>
+    <w:p>
+      <w:pPr>
+        <w:pStyle w:val="ListParagraph"/>
+        <w:numPr>
+          <w:ilvl w:val="2"/>
+          <w:numId w:val="1"/>
+        </w:numPr>
+      </w:pPr>
+      <w:r>
+        <w:t>Spring JMS template</w:t>
+      </w:r>
+    </w:p>
+    <w:p>
+      <w:pPr>
+        <w:pStyle w:val="ListParagraph"/>
+        <w:numPr>
+          <w:ilvl w:val="2"/>
+          <w:numId w:val="1"/>
+        </w:numPr>
+      </w:pPr>
+      <w:r>
+        <w:t xml:space="preserve">Spring </w:t>
+      </w:r>
+      <w:r>
+        <w:t xml:space="preserve">RabbitMQ: What </w:t>
+      </w:r>
+      <w:r>
+        <w:t>RabbitMQ</w:t>
+      </w:r>
+      <w:r>
+        <w:t xml:space="preserve"> is. How it works</w:t>
+      </w:r>
+      <w:r>
+        <w:t>. How to configure it.</w:t>
+      </w:r>
+    </w:p>
+    <w:p>
+      <w:pPr>
+        <w:pStyle w:val="ListParagraph"/>
+        <w:numPr>
+          <w:ilvl w:val="2"/>
+          <w:numId w:val="1"/>
+        </w:numPr>
+      </w:pPr>
+      <w:r>
+        <w:lastRenderedPageBreak/>
+        <w:t xml:space="preserve">RabbitMQ exchanges: </w:t>
+      </w:r>
+      <w:r>
+        <w:t xml:space="preserve">exchange </w:t>
+      </w:r>
+      <w:r>
+        <w:t>types</w:t>
+      </w:r>
+      <w:r>
+        <w:t xml:space="preserve"> and rules</w:t>
+      </w:r>
+    </w:p>
+    <w:p>
+      <w:pPr>
+        <w:pStyle w:val="ListParagraph"/>
+        <w:numPr>
+          <w:ilvl w:val="1"/>
+          <w:numId w:val="1"/>
+        </w:numPr>
+      </w:pPr>
+      <w:r>
+        <w:t>Integration</w:t>
       </w:r>
     </w:p>
     <w:p>

</xml_diff>

<commit_message>
commit solution for w3d4 exercises
</commit_message>
<xml_diff>
--- a/exercises/w3d5/w3d5.docx
+++ b/exercises/w3d5/w3d5.docx
@@ -40,7 +40,7 @@
         </w:numPr>
       </w:pPr>
       <w:r>
-        <w:t>abc</w:t>
+        <w:t>Spring and Transactions</w:t>
       </w:r>
       <w:r>
         <w:t>.</w:t>
@@ -55,7 +55,7 @@
         </w:numPr>
       </w:pPr>
       <w:r>
-        <w:t>xyz</w:t>
+        <w:t>Bean Managed Transactions and Container Managed Transactions</w:t>
       </w:r>
       <w:r>
         <w:t>.</w:t>
@@ -65,649 +65,880 @@
       <w:pPr>
         <w:pStyle w:val="ListParagraph"/>
         <w:numPr>
+          <w:ilvl w:val="2"/>
+          <w:numId w:val="1"/>
+        </w:numPr>
+      </w:pPr>
+      <w:r>
+        <w:t>Global and Local Transactions</w:t>
+      </w:r>
+    </w:p>
+    <w:p>
+      <w:pPr>
+        <w:pStyle w:val="ListParagraph"/>
+        <w:numPr>
+          <w:ilvl w:val="2"/>
+          <w:numId w:val="1"/>
+        </w:numPr>
+      </w:pPr>
+      <w:r>
+        <w:t>Transaction Propagation: 7 options</w:t>
+      </w:r>
+    </w:p>
+    <w:p>
+      <w:pPr>
+        <w:pStyle w:val="ListParagraph"/>
+        <w:numPr>
+          <w:ilvl w:val="2"/>
+          <w:numId w:val="1"/>
+        </w:numPr>
+      </w:pPr>
+      <w:r>
+        <w:t>Spring Transaction: Annotations</w:t>
+      </w:r>
+    </w:p>
+    <w:p>
+      <w:pPr>
+        <w:pStyle w:val="ListParagraph"/>
+        <w:numPr>
           <w:ilvl w:val="1"/>
           <w:numId w:val="1"/>
         </w:numPr>
       </w:pPr>
       <w:r>
-        <w:t>xyz</w:t>
+        <w:t>Spring and Hibernate: How to configure it.</w:t>
+      </w:r>
+    </w:p>
+    <w:p>
+      <w:pPr>
+        <w:pStyle w:val="ListParagraph"/>
+        <w:numPr>
+          <w:ilvl w:val="1"/>
+          <w:numId w:val="1"/>
+        </w:numPr>
+      </w:pPr>
+      <w:r>
+        <w:t xml:space="preserve">Spring and Hibernate Transactions: </w:t>
+      </w:r>
+    </w:p>
+    <w:p>
+      <w:pPr>
+        <w:pStyle w:val="ListParagraph"/>
+        <w:numPr>
+          <w:ilvl w:val="2"/>
+          <w:numId w:val="1"/>
+        </w:numPr>
+      </w:pPr>
+      <w:r>
+        <w:t xml:space="preserve">How to configure and work with them. </w:t>
+      </w:r>
+    </w:p>
+    <w:p>
+      <w:pPr>
+        <w:pStyle w:val="ListParagraph"/>
+        <w:numPr>
+          <w:ilvl w:val="2"/>
+          <w:numId w:val="1"/>
+        </w:numPr>
+      </w:pPr>
+      <w:r>
+        <w:t>TransacionalManager</w:t>
+      </w:r>
+    </w:p>
+    <w:p>
+      <w:pPr>
+        <w:pStyle w:val="ListParagraph"/>
+        <w:numPr>
+          <w:ilvl w:val="1"/>
+          <w:numId w:val="1"/>
+        </w:numPr>
+      </w:pPr>
+      <w:r>
+        <w:t>EntityManagerInViewFilter</w:t>
+      </w:r>
+    </w:p>
+    <w:p>
+      <w:pPr>
+        <w:pStyle w:val="ListParagraph"/>
+        <w:numPr>
+          <w:ilvl w:val="0"/>
+          <w:numId w:val="1"/>
+        </w:numPr>
+      </w:pPr>
+      <w:r>
+        <w:t>W</w:t>
+      </w:r>
+      <w:r>
+        <w:t>3</w:t>
+      </w:r>
+      <w:r>
+        <w:t>D1:</w:t>
+      </w:r>
+      <w:r>
+        <w:t xml:space="preserve"> </w:t>
+      </w:r>
+      <w:r>
+        <w:t>Spring MVC and Data</w:t>
+      </w:r>
+    </w:p>
+    <w:p>
+      <w:pPr>
+        <w:pStyle w:val="ListParagraph"/>
+        <w:numPr>
+          <w:ilvl w:val="1"/>
+          <w:numId w:val="1"/>
+        </w:numPr>
+      </w:pPr>
+      <w:r>
+        <w:t>Spring MVC</w:t>
+      </w:r>
+      <w:r>
+        <w:t>:</w:t>
+      </w:r>
+      <w:r>
+        <w:t xml:space="preserve"> What it is. How to configure it.</w:t>
+      </w:r>
+    </w:p>
+    <w:p>
+      <w:pPr>
+        <w:pStyle w:val="ListParagraph"/>
+        <w:numPr>
+          <w:ilvl w:val="2"/>
+          <w:numId w:val="1"/>
+        </w:numPr>
+      </w:pPr>
+      <w:r>
+        <w:t>Front Controller pattern</w:t>
+      </w:r>
+    </w:p>
+    <w:p>
+      <w:pPr>
+        <w:pStyle w:val="ListParagraph"/>
+        <w:numPr>
+          <w:ilvl w:val="2"/>
+          <w:numId w:val="1"/>
+        </w:numPr>
+      </w:pPr>
+      <w:r>
+        <w:t>Request mapping</w:t>
+      </w:r>
+      <w:r>
+        <w:t>: paths, parameters and headers…</w:t>
+      </w:r>
+    </w:p>
+    <w:p>
+      <w:pPr>
+        <w:pStyle w:val="ListParagraph"/>
+        <w:numPr>
+          <w:ilvl w:val="2"/>
+          <w:numId w:val="1"/>
+        </w:numPr>
+      </w:pPr>
+      <w:r>
+        <w:t>URI templates</w:t>
+      </w:r>
+    </w:p>
+    <w:p>
+      <w:pPr>
+        <w:pStyle w:val="ListParagraph"/>
+        <w:numPr>
+          <w:ilvl w:val="2"/>
+          <w:numId w:val="1"/>
+        </w:numPr>
+      </w:pPr>
+      <w:r>
+        <w:t>Data input and output</w:t>
+      </w:r>
+    </w:p>
+    <w:p>
+      <w:pPr>
+        <w:pStyle w:val="ListParagraph"/>
+        <w:numPr>
+          <w:ilvl w:val="2"/>
+          <w:numId w:val="1"/>
+        </w:numPr>
+      </w:pPr>
+      <w:r>
+        <w:t xml:space="preserve">Session: storing / retrieving. </w:t>
+      </w:r>
+    </w:p>
+    <w:p>
+      <w:pPr>
+        <w:pStyle w:val="ListParagraph"/>
+        <w:numPr>
+          <w:ilvl w:val="2"/>
+          <w:numId w:val="1"/>
+        </w:numPr>
+      </w:pPr>
+      <w:r>
+        <w:t>Session &amp; Flash attributes</w:t>
+      </w:r>
+    </w:p>
+    <w:p>
+      <w:pPr>
+        <w:pStyle w:val="ListParagraph"/>
+        <w:numPr>
+          <w:ilvl w:val="2"/>
+          <w:numId w:val="1"/>
+        </w:numPr>
+      </w:pPr>
+      <w:r>
+        <w:t>Exception handling</w:t>
+      </w:r>
+    </w:p>
+    <w:p>
+      <w:pPr>
+        <w:pStyle w:val="ListParagraph"/>
+        <w:numPr>
+          <w:ilvl w:val="1"/>
+          <w:numId w:val="1"/>
+        </w:numPr>
+      </w:pPr>
+      <w:r>
+        <w:t>Spring Data: What it is</w:t>
+      </w:r>
+    </w:p>
+    <w:p>
+      <w:pPr>
+        <w:pStyle w:val="ListParagraph"/>
+        <w:numPr>
+          <w:ilvl w:val="2"/>
+          <w:numId w:val="1"/>
+        </w:numPr>
+      </w:pPr>
+      <w:r>
+        <w:t>DAOs aka Repositories: How to work with them.</w:t>
+      </w:r>
+    </w:p>
+    <w:p>
+      <w:pPr>
+        <w:pStyle w:val="ListParagraph"/>
+        <w:numPr>
+          <w:ilvl w:val="2"/>
+          <w:numId w:val="1"/>
+        </w:numPr>
+      </w:pPr>
+      <w:r>
+        <w:t>Custom methods.</w:t>
+      </w:r>
+    </w:p>
+    <w:p>
+      <w:pPr>
+        <w:pStyle w:val="ListParagraph"/>
+        <w:numPr>
+          <w:ilvl w:val="0"/>
+          <w:numId w:val="1"/>
+        </w:numPr>
+      </w:pPr>
+      <w:r>
+        <w:t>W</w:t>
+      </w:r>
+      <w:r>
+        <w:t>3</w:t>
+      </w:r>
+      <w:r>
+        <w:t>D2:</w:t>
+      </w:r>
+      <w:r>
+        <w:t xml:space="preserve"> </w:t>
+      </w:r>
+      <w:r>
+        <w:t>Security and Validation</w:t>
+      </w:r>
+    </w:p>
+    <w:p>
+      <w:pPr>
+        <w:pStyle w:val="ListParagraph"/>
+        <w:numPr>
+          <w:ilvl w:val="1"/>
+          <w:numId w:val="1"/>
+        </w:numPr>
+      </w:pPr>
+      <w:r>
+        <w:t xml:space="preserve">Spring Security: </w:t>
+      </w:r>
+    </w:p>
+    <w:p>
+      <w:pPr>
+        <w:pStyle w:val="ListParagraph"/>
+        <w:numPr>
+          <w:ilvl w:val="2"/>
+          <w:numId w:val="1"/>
+        </w:numPr>
+      </w:pPr>
+      <w:r>
+        <w:t xml:space="preserve">What it is. </w:t>
+      </w:r>
+      <w:r>
+        <w:t xml:space="preserve">How </w:t>
+      </w:r>
+      <w:r>
+        <w:t>to configure it</w:t>
+      </w:r>
+    </w:p>
+    <w:p>
+      <w:pPr>
+        <w:pStyle w:val="ListParagraph"/>
+        <w:numPr>
+          <w:ilvl w:val="2"/>
+          <w:numId w:val="1"/>
+        </w:numPr>
+      </w:pPr>
+      <w:r>
+        <w:t>Login / logout. How to customize it</w:t>
+      </w:r>
+    </w:p>
+    <w:p>
+      <w:pPr>
+        <w:pStyle w:val="ListParagraph"/>
+        <w:numPr>
+          <w:ilvl w:val="2"/>
+          <w:numId w:val="1"/>
+        </w:numPr>
+      </w:pPr>
+      <w:r>
+        <w:t>Taglib &amp; CSRF. How to work with them in Spring Security</w:t>
+      </w:r>
+    </w:p>
+    <w:p>
+      <w:pPr>
+        <w:pStyle w:val="ListParagraph"/>
+        <w:numPr>
+          <w:ilvl w:val="2"/>
+          <w:numId w:val="1"/>
+        </w:numPr>
+      </w:pPr>
+      <w:r>
+        <w:t>Authentication providers. How to configure it.</w:t>
+      </w:r>
+    </w:p>
+    <w:p>
+      <w:pPr>
+        <w:pStyle w:val="ListParagraph"/>
+        <w:numPr>
+          <w:ilvl w:val="2"/>
+          <w:numId w:val="1"/>
+        </w:numPr>
+      </w:pPr>
+      <w:r>
+        <w:t>Method Security</w:t>
+      </w:r>
+    </w:p>
+    <w:p>
+      <w:pPr>
+        <w:pStyle w:val="ListParagraph"/>
+        <w:numPr>
+          <w:ilvl w:val="1"/>
+          <w:numId w:val="1"/>
+        </w:numPr>
+      </w:pPr>
+      <w:r>
+        <w:t>Validation</w:t>
+      </w:r>
+    </w:p>
+    <w:p>
+      <w:pPr>
+        <w:pStyle w:val="ListParagraph"/>
+        <w:numPr>
+          <w:ilvl w:val="2"/>
+          <w:numId w:val="1"/>
+        </w:numPr>
+      </w:pPr>
+      <w:r>
+        <w:t>What it is. What it does.</w:t>
+      </w:r>
+    </w:p>
+    <w:p>
+      <w:pPr>
+        <w:pStyle w:val="ListParagraph"/>
+        <w:numPr>
+          <w:ilvl w:val="2"/>
+          <w:numId w:val="1"/>
+        </w:numPr>
+      </w:pPr>
+      <w:r>
+        <w:t>Validation logic</w:t>
+      </w:r>
+    </w:p>
+    <w:p>
+      <w:pPr>
+        <w:pStyle w:val="ListParagraph"/>
+        <w:numPr>
+          <w:ilvl w:val="2"/>
+          <w:numId w:val="1"/>
+        </w:numPr>
+      </w:pPr>
+      <w:r>
+        <w:t>Validation annotations</w:t>
+      </w:r>
+    </w:p>
+    <w:p>
+      <w:pPr>
+        <w:pStyle w:val="ListParagraph"/>
+        <w:numPr>
+          <w:ilvl w:val="2"/>
+          <w:numId w:val="1"/>
+        </w:numPr>
+      </w:pPr>
+      <w:r>
+        <w:t>Programmatic validation</w:t>
+      </w:r>
+    </w:p>
+    <w:p>
+      <w:pPr>
+        <w:pStyle w:val="ListParagraph"/>
+        <w:numPr>
+          <w:ilvl w:val="2"/>
+          <w:numId w:val="1"/>
+        </w:numPr>
+      </w:pPr>
+      <w:r>
+        <w:t>Spring MVC integration: How to configure validation. Spring Form tags</w:t>
+      </w:r>
+    </w:p>
+    <w:p>
+      <w:pPr>
+        <w:pStyle w:val="ListParagraph"/>
+        <w:numPr>
+          <w:ilvl w:val="0"/>
+          <w:numId w:val="1"/>
+        </w:numPr>
+      </w:pPr>
+      <w:r>
+        <w:t>W</w:t>
+      </w:r>
+      <w:r>
+        <w:t>3</w:t>
+      </w:r>
+      <w:r>
+        <w:t>D3:</w:t>
+      </w:r>
+      <w:r>
+        <w:t xml:space="preserve"> </w:t>
+      </w:r>
+      <w:r>
+        <w:t>Spring Boot and REST</w:t>
+      </w:r>
+    </w:p>
+    <w:p>
+      <w:pPr>
+        <w:pStyle w:val="ListParagraph"/>
+        <w:numPr>
+          <w:ilvl w:val="1"/>
+          <w:numId w:val="1"/>
+        </w:numPr>
+      </w:pPr>
+      <w:r>
+        <w:t>Spring Boot</w:t>
+      </w:r>
+      <w:r>
+        <w:t xml:space="preserve">: </w:t>
+      </w:r>
+      <w:r>
+        <w:t>What it is (for). How to start and configure it.</w:t>
+      </w:r>
+    </w:p>
+    <w:p>
+      <w:pPr>
+        <w:pStyle w:val="ListParagraph"/>
+        <w:numPr>
+          <w:ilvl w:val="1"/>
+          <w:numId w:val="1"/>
+        </w:numPr>
+      </w:pPr>
+      <w:r>
+        <w:t>REST</w:t>
+      </w:r>
+      <w:r>
+        <w:t xml:space="preserve">: </w:t>
+      </w:r>
+    </w:p>
+    <w:p>
+      <w:pPr>
+        <w:pStyle w:val="ListParagraph"/>
+        <w:numPr>
+          <w:ilvl w:val="2"/>
+          <w:numId w:val="1"/>
+        </w:numPr>
+      </w:pPr>
+      <w:r>
+        <w:t>Web service, HTTP methods, JSON, Spring MVC, ResponseEntity</w:t>
+      </w:r>
+    </w:p>
+    <w:p>
+      <w:pPr>
+        <w:pStyle w:val="ListParagraph"/>
+        <w:numPr>
+          <w:ilvl w:val="2"/>
+          <w:numId w:val="1"/>
+        </w:numPr>
+      </w:pPr>
+      <w:r>
+        <w:t>Receiving / sending JSON, JSON annotations</w:t>
+      </w:r>
+    </w:p>
+    <w:p>
+      <w:pPr>
+        <w:pStyle w:val="ListParagraph"/>
+        <w:numPr>
+          <w:ilvl w:val="2"/>
+          <w:numId w:val="1"/>
+        </w:numPr>
+      </w:pPr>
+      <w:r>
+        <w:t>Receiving / sending XML</w:t>
+      </w:r>
+    </w:p>
+    <w:p>
+      <w:pPr>
+        <w:pStyle w:val="ListParagraph"/>
+        <w:numPr>
+          <w:ilvl w:val="2"/>
+          <w:numId w:val="1"/>
+        </w:numPr>
+      </w:pPr>
+      <w:r>
+        <w:t>Spring RestTemplate</w:t>
+      </w:r>
+    </w:p>
+    <w:p>
+      <w:pPr>
+        <w:pStyle w:val="ListParagraph"/>
+        <w:numPr>
+          <w:ilvl w:val="0"/>
+          <w:numId w:val="1"/>
+        </w:numPr>
+      </w:pPr>
+      <w:r>
+        <w:lastRenderedPageBreak/>
+        <w:t>W</w:t>
+      </w:r>
+      <w:r>
+        <w:t>3</w:t>
+      </w:r>
+      <w:r>
+        <w:t>D4:</w:t>
+      </w:r>
+      <w:r>
+        <w:t xml:space="preserve"> </w:t>
+      </w:r>
+      <w:r>
+        <w:t>Messaging and Integration</w:t>
+      </w:r>
+    </w:p>
+    <w:p>
+      <w:pPr>
+        <w:pStyle w:val="ListParagraph"/>
+        <w:numPr>
+          <w:ilvl w:val="1"/>
+          <w:numId w:val="1"/>
+        </w:numPr>
+      </w:pPr>
+      <w:r>
+        <w:t>Messaging</w:t>
+      </w:r>
+    </w:p>
+    <w:p>
+      <w:pPr>
+        <w:pStyle w:val="ListParagraph"/>
+        <w:numPr>
+          <w:ilvl w:val="2"/>
+          <w:numId w:val="1"/>
+        </w:numPr>
+      </w:pPr>
+      <w:r>
+        <w:t xml:space="preserve">What it is. </w:t>
+      </w:r>
+    </w:p>
+    <w:p>
+      <w:pPr>
+        <w:pStyle w:val="ListParagraph"/>
+        <w:numPr>
+          <w:ilvl w:val="2"/>
+          <w:numId w:val="1"/>
+        </w:numPr>
+      </w:pPr>
+      <w:r>
+        <w:t>What middleware is.</w:t>
+      </w:r>
+    </w:p>
+    <w:p>
+      <w:pPr>
+        <w:pStyle w:val="ListParagraph"/>
+        <w:numPr>
+          <w:ilvl w:val="2"/>
+          <w:numId w:val="1"/>
+        </w:numPr>
+      </w:pPr>
+      <w:r>
+        <w:t>PTP or Pub/Sub</w:t>
+      </w:r>
+    </w:p>
+    <w:p>
+      <w:pPr>
+        <w:pStyle w:val="ListParagraph"/>
+        <w:numPr>
+          <w:ilvl w:val="2"/>
+          <w:numId w:val="1"/>
+        </w:numPr>
+      </w:pPr>
+      <w:r>
+        <w:t>Spring JMS template</w:t>
+      </w:r>
+    </w:p>
+    <w:p>
+      <w:pPr>
+        <w:pStyle w:val="ListParagraph"/>
+        <w:numPr>
+          <w:ilvl w:val="2"/>
+          <w:numId w:val="1"/>
+        </w:numPr>
+      </w:pPr>
+      <w:r>
+        <w:t xml:space="preserve">Spring </w:t>
+      </w:r>
+      <w:r>
+        <w:t xml:space="preserve">RabbitMQ: What </w:t>
+      </w:r>
+      <w:r>
+        <w:t>RabbitMQ</w:t>
+      </w:r>
+      <w:r>
+        <w:t xml:space="preserve"> is. How it works</w:t>
+      </w:r>
+      <w:r>
+        <w:t>. How to configure it.</w:t>
+      </w:r>
+    </w:p>
+    <w:p>
+      <w:pPr>
+        <w:pStyle w:val="ListParagraph"/>
+        <w:numPr>
+          <w:ilvl w:val="2"/>
+          <w:numId w:val="1"/>
+        </w:numPr>
+      </w:pPr>
+      <w:r>
+        <w:t xml:space="preserve">RabbitMQ exchanges: </w:t>
+      </w:r>
+      <w:r>
+        <w:t xml:space="preserve">exchange </w:t>
+      </w:r>
+      <w:r>
+        <w:t>types</w:t>
+      </w:r>
+      <w:r>
+        <w:t xml:space="preserve"> and rules</w:t>
+      </w:r>
+    </w:p>
+    <w:p>
+      <w:pPr>
+        <w:pStyle w:val="ListParagraph"/>
+        <w:numPr>
+          <w:ilvl w:val="1"/>
+          <w:numId w:val="1"/>
+        </w:numPr>
+      </w:pPr>
+      <w:r>
+        <w:t xml:space="preserve">Spring </w:t>
+      </w:r>
+      <w:r>
+        <w:t>Integration</w:t>
+      </w:r>
+      <w:r>
+        <w:t>: What it is</w:t>
+      </w:r>
+    </w:p>
+    <w:p>
+      <w:pPr>
+        <w:pStyle w:val="ListParagraph"/>
+        <w:numPr>
+          <w:ilvl w:val="1"/>
+          <w:numId w:val="1"/>
+        </w:numPr>
+      </w:pPr>
+      <w:r>
+        <w:t>Pipes</w:t>
+      </w:r>
+      <w:r>
+        <w:t>: What it is. What a channel is</w:t>
+      </w:r>
+    </w:p>
+    <w:p>
+      <w:pPr>
+        <w:pStyle w:val="ListParagraph"/>
+        <w:numPr>
+          <w:ilvl w:val="1"/>
+          <w:numId w:val="1"/>
+        </w:numPr>
+      </w:pPr>
+      <w:r>
+        <w:t>Endpoints</w:t>
+      </w:r>
+      <w:r>
+        <w:t xml:space="preserve">: What types are. </w:t>
+      </w:r>
+    </w:p>
+    <w:p>
+      <w:pPr>
+        <w:pStyle w:val="ListParagraph"/>
+        <w:numPr>
+          <w:ilvl w:val="2"/>
+          <w:numId w:val="1"/>
+        </w:numPr>
+      </w:pPr>
+      <w:r>
+        <w:t>Transformer and Filter</w:t>
+      </w:r>
+    </w:p>
+    <w:p>
+      <w:pPr>
+        <w:pStyle w:val="ListParagraph"/>
+        <w:numPr>
+          <w:ilvl w:val="2"/>
+          <w:numId w:val="1"/>
+        </w:numPr>
+      </w:pPr>
+      <w:r>
+        <w:t>Bridges and Routers</w:t>
+      </w:r>
+    </w:p>
+    <w:p>
+      <w:pPr>
+        <w:pStyle w:val="ListParagraph"/>
+        <w:numPr>
+          <w:ilvl w:val="2"/>
+          <w:numId w:val="1"/>
+        </w:numPr>
+      </w:pPr>
+      <w:r>
+        <w:t>Splitter and Aggregator</w:t>
+      </w:r>
+    </w:p>
+    <w:p>
+      <w:pPr>
+        <w:pStyle w:val="ListParagraph"/>
+        <w:numPr>
+          <w:ilvl w:val="2"/>
+          <w:numId w:val="1"/>
+        </w:numPr>
+      </w:pPr>
+      <w:r>
+        <w:t>Service Activators and Channel Adapters</w:t>
+      </w:r>
+    </w:p>
+    <w:p>
+      <w:pPr>
+        <w:pStyle w:val="ListParagraph"/>
+        <w:numPr>
+          <w:ilvl w:val="1"/>
+          <w:numId w:val="1"/>
+        </w:numPr>
+      </w:pPr>
+      <w:r>
+        <w:t>Adapters and Gateways</w:t>
+      </w:r>
+    </w:p>
+    <w:p>
+      <w:pPr>
+        <w:pStyle w:val="ListParagraph"/>
+        <w:numPr>
+          <w:ilvl w:val="1"/>
+          <w:numId w:val="1"/>
+        </w:numPr>
+      </w:pPr>
+      <w:r>
+        <w:t>Enterprise Service Bus and Micro Services</w:t>
+      </w:r>
+    </w:p>
+    <w:p>
+      <w:pPr>
+        <w:pStyle w:val="ListParagraph"/>
+        <w:numPr>
+          <w:ilvl w:val="0"/>
+          <w:numId w:val="1"/>
+        </w:numPr>
+      </w:pPr>
+      <w:r>
+        <w:t xml:space="preserve">Single </w:t>
+      </w:r>
+      <w:r>
+        <w:t>SCI</w:t>
+      </w:r>
+      <w:r>
+        <w:t xml:space="preserve"> point</w:t>
+      </w:r>
+      <w:r>
+        <w:t>:</w:t>
+      </w:r>
+    </w:p>
+    <w:p>
+      <w:pPr>
+        <w:pStyle w:val="ListParagraph"/>
+        <w:numPr>
+          <w:ilvl w:val="1"/>
+          <w:numId w:val="1"/>
+        </w:numPr>
+      </w:pPr>
+      <w:r>
+        <w:t>Spring and its various modules (MVC, Boot, Data, Security, Messaging, Integration</w:t>
+      </w:r>
+      <w:r>
+        <w:t>…</w:t>
+      </w:r>
+      <w:r>
+        <w:t>) work together as an integrated framework to create robust, scalable, and coherent software systems</w:t>
       </w:r>
       <w:r>
         <w:t>.</w:t>
       </w:r>
-    </w:p>
-    <w:p>
-      <w:pPr>
-        <w:pStyle w:val="ListParagraph"/>
-        <w:numPr>
-          <w:ilvl w:val="0"/>
-          <w:numId w:val="1"/>
-        </w:numPr>
-      </w:pPr>
-      <w:r>
-        <w:t>W</w:t>
-      </w:r>
-      <w:r>
-        <w:t>3</w:t>
-      </w:r>
-      <w:r>
-        <w:t>D1:</w:t>
-      </w:r>
       <w:r>
         <w:t xml:space="preserve"> </w:t>
       </w:r>
       <w:r>
-        <w:t>Spring MVC and Data</w:t>
-      </w:r>
-    </w:p>
-    <w:p>
-      <w:pPr>
-        <w:pStyle w:val="ListParagraph"/>
-        <w:numPr>
-          <w:ilvl w:val="1"/>
-          <w:numId w:val="1"/>
-        </w:numPr>
-      </w:pPr>
-      <w:r>
-        <w:t>Spring MVC</w:t>
-      </w:r>
-      <w:r>
-        <w:t>:</w:t>
-      </w:r>
-      <w:r>
-        <w:t xml:space="preserve"> What it is. How to configure it.</w:t>
-      </w:r>
-    </w:p>
-    <w:p>
-      <w:pPr>
-        <w:pStyle w:val="ListParagraph"/>
-        <w:numPr>
-          <w:ilvl w:val="2"/>
-          <w:numId w:val="1"/>
-        </w:numPr>
-      </w:pPr>
-      <w:r>
-        <w:t>Front Controller pattern</w:t>
-      </w:r>
-    </w:p>
-    <w:p>
-      <w:pPr>
-        <w:pStyle w:val="ListParagraph"/>
-        <w:numPr>
-          <w:ilvl w:val="2"/>
-          <w:numId w:val="1"/>
-        </w:numPr>
-      </w:pPr>
-      <w:r>
-        <w:t>Request mapping</w:t>
-      </w:r>
-      <w:r>
-        <w:t>: paths, parameters and headers…</w:t>
-      </w:r>
-    </w:p>
-    <w:p>
-      <w:pPr>
-        <w:pStyle w:val="ListParagraph"/>
-        <w:numPr>
-          <w:ilvl w:val="2"/>
-          <w:numId w:val="1"/>
-        </w:numPr>
-      </w:pPr>
-      <w:r>
-        <w:t>URI templates</w:t>
-      </w:r>
-    </w:p>
-    <w:p>
-      <w:pPr>
-        <w:pStyle w:val="ListParagraph"/>
-        <w:numPr>
-          <w:ilvl w:val="2"/>
-          <w:numId w:val="1"/>
-        </w:numPr>
-      </w:pPr>
-      <w:r>
-        <w:t>Data input and output</w:t>
-      </w:r>
-    </w:p>
-    <w:p>
-      <w:pPr>
-        <w:pStyle w:val="ListParagraph"/>
-        <w:numPr>
-          <w:ilvl w:val="2"/>
-          <w:numId w:val="1"/>
-        </w:numPr>
-      </w:pPr>
-      <w:r>
-        <w:t xml:space="preserve">Session: storing / retrieving. </w:t>
-      </w:r>
-    </w:p>
-    <w:p>
-      <w:pPr>
-        <w:pStyle w:val="ListParagraph"/>
-        <w:numPr>
-          <w:ilvl w:val="2"/>
-          <w:numId w:val="1"/>
-        </w:numPr>
-      </w:pPr>
-      <w:r>
-        <w:t>Session &amp; Flash attributes</w:t>
-      </w:r>
-    </w:p>
-    <w:p>
-      <w:pPr>
-        <w:pStyle w:val="ListParagraph"/>
-        <w:numPr>
-          <w:ilvl w:val="2"/>
-          <w:numId w:val="1"/>
-        </w:numPr>
-      </w:pPr>
-      <w:r>
-        <w:t>Exception handling</w:t>
-      </w:r>
-    </w:p>
-    <w:p>
-      <w:pPr>
-        <w:pStyle w:val="ListParagraph"/>
-        <w:numPr>
-          <w:ilvl w:val="1"/>
-          <w:numId w:val="1"/>
-        </w:numPr>
-      </w:pPr>
-      <w:r>
-        <w:t>Spring Data: What it is</w:t>
-      </w:r>
-    </w:p>
-    <w:p>
-      <w:pPr>
-        <w:pStyle w:val="ListParagraph"/>
-        <w:numPr>
-          <w:ilvl w:val="2"/>
-          <w:numId w:val="1"/>
-        </w:numPr>
-      </w:pPr>
-      <w:r>
-        <w:t>DAOs aka Repositories: How to work with them.</w:t>
-      </w:r>
-    </w:p>
-    <w:p>
-      <w:pPr>
-        <w:pStyle w:val="ListParagraph"/>
-        <w:numPr>
-          <w:ilvl w:val="2"/>
-          <w:numId w:val="1"/>
-        </w:numPr>
-      </w:pPr>
-      <w:r>
-        <w:t>Custom methods.</w:t>
-      </w:r>
-    </w:p>
-    <w:p>
-      <w:pPr>
-        <w:pStyle w:val="ListParagraph"/>
-        <w:numPr>
-          <w:ilvl w:val="0"/>
-          <w:numId w:val="1"/>
-        </w:numPr>
-      </w:pPr>
-      <w:r>
-        <w:t>W</w:t>
-      </w:r>
-      <w:r>
-        <w:t>3</w:t>
-      </w:r>
-      <w:r>
-        <w:t>D2:</w:t>
-      </w:r>
-      <w:r>
-        <w:t xml:space="preserve"> </w:t>
-      </w:r>
-      <w:r>
-        <w:t>Security and Validation</w:t>
-      </w:r>
-    </w:p>
-    <w:p>
-      <w:pPr>
-        <w:pStyle w:val="ListParagraph"/>
-        <w:numPr>
-          <w:ilvl w:val="1"/>
-          <w:numId w:val="1"/>
-        </w:numPr>
-      </w:pPr>
-      <w:r>
-        <w:t xml:space="preserve">Spring Security: </w:t>
-      </w:r>
-    </w:p>
-    <w:p>
-      <w:pPr>
-        <w:pStyle w:val="ListParagraph"/>
-        <w:numPr>
-          <w:ilvl w:val="2"/>
-          <w:numId w:val="1"/>
-        </w:numPr>
-      </w:pPr>
-      <w:r>
-        <w:t xml:space="preserve">What it is. </w:t>
-      </w:r>
-      <w:r>
-        <w:t xml:space="preserve">How </w:t>
-      </w:r>
-      <w:r>
-        <w:t>to configure it</w:t>
-      </w:r>
-    </w:p>
-    <w:p>
-      <w:pPr>
-        <w:pStyle w:val="ListParagraph"/>
-        <w:numPr>
-          <w:ilvl w:val="2"/>
-          <w:numId w:val="1"/>
-        </w:numPr>
-      </w:pPr>
-      <w:r>
-        <w:t>Login / logout. How to customize it</w:t>
-      </w:r>
-    </w:p>
-    <w:p>
-      <w:pPr>
-        <w:pStyle w:val="ListParagraph"/>
-        <w:numPr>
-          <w:ilvl w:val="2"/>
-          <w:numId w:val="1"/>
-        </w:numPr>
-      </w:pPr>
-      <w:r>
-        <w:t>Taglib &amp; CSRF. How to work with them in Spring Security</w:t>
-      </w:r>
-    </w:p>
-    <w:p>
-      <w:pPr>
-        <w:pStyle w:val="ListParagraph"/>
-        <w:numPr>
-          <w:ilvl w:val="2"/>
-          <w:numId w:val="1"/>
-        </w:numPr>
-      </w:pPr>
-      <w:r>
-        <w:t>Authentication providers. How to configure it.</w:t>
-      </w:r>
-    </w:p>
-    <w:p>
-      <w:pPr>
-        <w:pStyle w:val="ListParagraph"/>
-        <w:numPr>
-          <w:ilvl w:val="2"/>
-          <w:numId w:val="1"/>
-        </w:numPr>
-      </w:pPr>
-      <w:r>
-        <w:t>Method Security</w:t>
-      </w:r>
-    </w:p>
-    <w:p>
-      <w:pPr>
-        <w:pStyle w:val="ListParagraph"/>
-        <w:numPr>
-          <w:ilvl w:val="1"/>
-          <w:numId w:val="1"/>
-        </w:numPr>
-      </w:pPr>
-      <w:r>
-        <w:t>Validation</w:t>
-      </w:r>
-    </w:p>
-    <w:p>
-      <w:pPr>
-        <w:pStyle w:val="ListParagraph"/>
-        <w:numPr>
-          <w:ilvl w:val="2"/>
-          <w:numId w:val="1"/>
-        </w:numPr>
-      </w:pPr>
-      <w:r>
-        <w:t>What it is. What it does.</w:t>
-      </w:r>
-    </w:p>
-    <w:p>
-      <w:pPr>
-        <w:pStyle w:val="ListParagraph"/>
-        <w:numPr>
-          <w:ilvl w:val="2"/>
-          <w:numId w:val="1"/>
-        </w:numPr>
-      </w:pPr>
-      <w:r>
-        <w:t>Validation logic</w:t>
-      </w:r>
-    </w:p>
-    <w:p>
-      <w:pPr>
-        <w:pStyle w:val="ListParagraph"/>
-        <w:numPr>
-          <w:ilvl w:val="2"/>
-          <w:numId w:val="1"/>
-        </w:numPr>
-      </w:pPr>
-      <w:r>
-        <w:t>Validation annotations</w:t>
-      </w:r>
-    </w:p>
-    <w:p>
-      <w:pPr>
-        <w:pStyle w:val="ListParagraph"/>
-        <w:numPr>
-          <w:ilvl w:val="2"/>
-          <w:numId w:val="1"/>
-        </w:numPr>
-      </w:pPr>
-      <w:r>
-        <w:t>Programmatic validation</w:t>
-      </w:r>
-    </w:p>
-    <w:p>
-      <w:pPr>
-        <w:pStyle w:val="ListParagraph"/>
-        <w:numPr>
-          <w:ilvl w:val="2"/>
-          <w:numId w:val="1"/>
-        </w:numPr>
-      </w:pPr>
-      <w:r>
-        <w:t>Spring MVC integration: How to configure validation. Spring Form tags</w:t>
-      </w:r>
-    </w:p>
-    <w:p>
-      <w:pPr>
-        <w:pStyle w:val="ListParagraph"/>
-        <w:numPr>
-          <w:ilvl w:val="0"/>
-          <w:numId w:val="1"/>
-        </w:numPr>
-      </w:pPr>
-      <w:r>
-        <w:t>W</w:t>
-      </w:r>
-      <w:r>
-        <w:t>3</w:t>
-      </w:r>
-      <w:r>
-        <w:t>D3:</w:t>
-      </w:r>
-      <w:r>
-        <w:t xml:space="preserve"> </w:t>
-      </w:r>
-      <w:r>
-        <w:t>Spring Boot and REST</w:t>
-      </w:r>
-    </w:p>
-    <w:p>
-      <w:pPr>
-        <w:pStyle w:val="ListParagraph"/>
-        <w:numPr>
-          <w:ilvl w:val="1"/>
-          <w:numId w:val="1"/>
-        </w:numPr>
-      </w:pPr>
-      <w:r>
-        <w:t>Spring Boot</w:t>
-      </w:r>
-      <w:r>
-        <w:t xml:space="preserve">: </w:t>
-      </w:r>
-      <w:r>
-        <w:t>What it is (for). How to start and configure it.</w:t>
-      </w:r>
-    </w:p>
-    <w:p>
-      <w:pPr>
-        <w:pStyle w:val="ListParagraph"/>
-        <w:numPr>
-          <w:ilvl w:val="1"/>
-          <w:numId w:val="1"/>
-        </w:numPr>
-      </w:pPr>
-      <w:r>
-        <w:t>REST</w:t>
-      </w:r>
-      <w:r>
-        <w:t xml:space="preserve">: </w:t>
-      </w:r>
-    </w:p>
-    <w:p>
-      <w:pPr>
-        <w:pStyle w:val="ListParagraph"/>
-        <w:numPr>
-          <w:ilvl w:val="2"/>
-          <w:numId w:val="1"/>
-        </w:numPr>
-      </w:pPr>
-      <w:r>
-        <w:t>Web service, HTTP methods, JSON, Spring MVC, ResponseEntity</w:t>
-      </w:r>
-    </w:p>
-    <w:p>
-      <w:pPr>
-        <w:pStyle w:val="ListParagraph"/>
-        <w:numPr>
-          <w:ilvl w:val="2"/>
-          <w:numId w:val="1"/>
-        </w:numPr>
-      </w:pPr>
-      <w:r>
-        <w:t>Receiving / sending JSON, JSON annotations</w:t>
-      </w:r>
-    </w:p>
-    <w:p>
-      <w:pPr>
-        <w:pStyle w:val="ListParagraph"/>
-        <w:numPr>
-          <w:ilvl w:val="2"/>
-          <w:numId w:val="1"/>
-        </w:numPr>
-      </w:pPr>
-      <w:r>
-        <w:t>Receiving / sending XML</w:t>
-      </w:r>
-    </w:p>
-    <w:p>
-      <w:pPr>
-        <w:pStyle w:val="ListParagraph"/>
-        <w:numPr>
-          <w:ilvl w:val="2"/>
-          <w:numId w:val="1"/>
-        </w:numPr>
-      </w:pPr>
-      <w:r>
-        <w:t>Spring RestTemplate</w:t>
-      </w:r>
-    </w:p>
-    <w:p>
-      <w:pPr>
-        <w:pStyle w:val="ListParagraph"/>
-        <w:numPr>
-          <w:ilvl w:val="0"/>
-          <w:numId w:val="1"/>
-        </w:numPr>
-      </w:pPr>
-      <w:r>
-        <w:t>W</w:t>
-      </w:r>
-      <w:r>
-        <w:t>3</w:t>
-      </w:r>
-      <w:r>
-        <w:t>D4:</w:t>
-      </w:r>
-      <w:r>
-        <w:t xml:space="preserve"> </w:t>
-      </w:r>
-      <w:r>
-        <w:t>Messaging and Integration</w:t>
-      </w:r>
-    </w:p>
-    <w:p>
-      <w:pPr>
-        <w:pStyle w:val="ListParagraph"/>
-        <w:numPr>
-          <w:ilvl w:val="1"/>
-          <w:numId w:val="1"/>
-        </w:numPr>
-      </w:pPr>
-      <w:r>
-        <w:t>Messaging</w:t>
-      </w:r>
-    </w:p>
-    <w:p>
-      <w:pPr>
-        <w:pStyle w:val="ListParagraph"/>
-        <w:numPr>
-          <w:ilvl w:val="2"/>
-          <w:numId w:val="1"/>
-        </w:numPr>
-      </w:pPr>
-      <w:r>
-        <w:t xml:space="preserve">What it is. </w:t>
-      </w:r>
-    </w:p>
-    <w:p>
-      <w:pPr>
-        <w:pStyle w:val="ListParagraph"/>
-        <w:numPr>
-          <w:ilvl w:val="2"/>
-          <w:numId w:val="1"/>
-        </w:numPr>
-      </w:pPr>
-      <w:r>
-        <w:t>What middleware is.</w:t>
-      </w:r>
-    </w:p>
-    <w:p>
-      <w:pPr>
-        <w:pStyle w:val="ListParagraph"/>
-        <w:numPr>
-          <w:ilvl w:val="2"/>
-          <w:numId w:val="1"/>
-        </w:numPr>
-      </w:pPr>
-      <w:r>
-        <w:t>PTP or Pub/Sub</w:t>
-      </w:r>
-    </w:p>
-    <w:p>
-      <w:pPr>
-        <w:pStyle w:val="ListParagraph"/>
-        <w:numPr>
-          <w:ilvl w:val="2"/>
-          <w:numId w:val="1"/>
-        </w:numPr>
-      </w:pPr>
-      <w:r>
-        <w:t>Spring JMS template</w:t>
-      </w:r>
-    </w:p>
-    <w:p>
-      <w:pPr>
-        <w:pStyle w:val="ListParagraph"/>
-        <w:numPr>
-          <w:ilvl w:val="2"/>
-          <w:numId w:val="1"/>
-        </w:numPr>
-      </w:pPr>
-      <w:r>
-        <w:t xml:space="preserve">Spring </w:t>
-      </w:r>
-      <w:r>
-        <w:t xml:space="preserve">RabbitMQ: What </w:t>
-      </w:r>
-      <w:r>
-        <w:t>RabbitMQ</w:t>
-      </w:r>
-      <w:r>
-        <w:t xml:space="preserve"> is. How it works</w:t>
-      </w:r>
-      <w:r>
-        <w:t>. How to configure it.</w:t>
-      </w:r>
-    </w:p>
-    <w:p>
-      <w:pPr>
-        <w:pStyle w:val="ListParagraph"/>
-        <w:numPr>
-          <w:ilvl w:val="2"/>
-          <w:numId w:val="1"/>
-        </w:numPr>
-      </w:pPr>
-      <w:r>
-        <w:lastRenderedPageBreak/>
-        <w:t xml:space="preserve">RabbitMQ exchanges: </w:t>
-      </w:r>
-      <w:r>
-        <w:t xml:space="preserve">exchange </w:t>
-      </w:r>
-      <w:r>
-        <w:t>types</w:t>
-      </w:r>
-      <w:r>
-        <w:t xml:space="preserve"> and rules</w:t>
-      </w:r>
-    </w:p>
-    <w:p>
-      <w:pPr>
-        <w:pStyle w:val="ListParagraph"/>
-        <w:numPr>
-          <w:ilvl w:val="1"/>
-          <w:numId w:val="1"/>
-        </w:numPr>
-      </w:pPr>
-      <w:r>
-        <w:t>Integration</w:t>
-      </w:r>
-    </w:p>
-    <w:p>
-      <w:pPr>
-        <w:pStyle w:val="ListParagraph"/>
-        <w:numPr>
-          <w:ilvl w:val="0"/>
-          <w:numId w:val="1"/>
-        </w:numPr>
-      </w:pPr>
-      <w:r>
-        <w:t>SCI:</w:t>
-      </w:r>
-    </w:p>
-    <w:p>
-      <w:pPr>
-        <w:pStyle w:val="ListParagraph"/>
-        <w:numPr>
-          <w:ilvl w:val="1"/>
-          <w:numId w:val="1"/>
-        </w:numPr>
-      </w:pPr>
-      <w:r>
-        <w:t>H</w:t>
-      </w:r>
-      <w:r>
-        <w:t>af</w:t>
-      </w:r>
-      <w:r>
-        <w:t>.</w:t>
-      </w:r>
-    </w:p>
-    <w:p>
-      <w:pPr>
-        <w:pStyle w:val="ListParagraph"/>
-        <w:numPr>
-          <w:ilvl w:val="1"/>
-          <w:numId w:val="1"/>
-        </w:numPr>
-      </w:pPr>
-      <w:r>
-        <w:t>P</w:t>
-      </w:r>
-      <w:r>
-        <w:t>fads</w:t>
-      </w:r>
-      <w:r>
-        <w:t>.</w:t>
+        <w:t>A</w:t>
+      </w:r>
+      <w:r>
+        <w:t xml:space="preserve"> conscious mind works similarly as an integrated system. Each </w:t>
+      </w:r>
+      <w:r>
+        <w:t>“</w:t>
+      </w:r>
+      <w:r>
+        <w:t>module</w:t>
+      </w:r>
+      <w:r>
+        <w:t>”</w:t>
+      </w:r>
+      <w:r>
+        <w:t xml:space="preserve"> of consciousness</w:t>
+      </w:r>
+      <w:r>
+        <w:t xml:space="preserve"> such as </w:t>
+      </w:r>
+      <w:r>
+        <w:t>attentio</w:t>
+      </w:r>
+      <w:r>
+        <w:t>n</w:t>
+      </w:r>
+      <w:r>
+        <w:t>, memory, emotions, intuition, and rationality</w:t>
+      </w:r>
+      <w:r>
+        <w:t xml:space="preserve">, they </w:t>
+      </w:r>
+      <w:r>
+        <w:t>function</w:t>
+      </w:r>
+      <w:r>
+        <w:t xml:space="preserve">s </w:t>
+      </w:r>
+      <w:r>
+        <w:t>in harmony to support a holistic experience of awareness and action</w:t>
+      </w:r>
+      <w:r>
+        <w:t xml:space="preserve"> like an unified field/universe.</w:t>
       </w:r>
     </w:p>
     <w:sectPr>

</xml_diff>